<commit_message>
doc: (readme) Primera versión de los requisitos funcionales
</commit_message>
<xml_diff>
--- a/req/requerimientos.docx
+++ b/req/requerimientos.docx
@@ -5,7 +5,11 @@
     <w:sdt>
       <w:sdtPr>
         <w:rPr>
-          <w:lang w:val="es-ES"/>
+          <w:rFonts w:ascii="Roboto" w:eastAsiaTheme="minorHAnsi" w:hAnsi="Roboto" w:cstheme="minorBidi"/>
+          <w:color w:val="auto"/>
+          <w:sz w:val="22"/>
+          <w:szCs w:val="22"/>
+          <w:lang w:val="es-ES" w:eastAsia="en-US"/>
         </w:rPr>
         <w:id w:val="1467705632"/>
         <w:docPartObj>
@@ -15,13 +19,8 @@
       </w:sdtPr>
       <w:sdtEndPr>
         <w:rPr>
-          <w:rFonts w:ascii="Roboto" w:eastAsiaTheme="minorHAnsi" w:hAnsi="Roboto" w:cstheme="minorBidi"/>
           <w:b/>
           <w:bCs/>
-          <w:color w:val="auto"/>
-          <w:sz w:val="22"/>
-          <w:szCs w:val="22"/>
-          <w:lang w:eastAsia="en-US"/>
         </w:rPr>
       </w:sdtEndPr>
       <w:sdtContent>
@@ -691,27 +690,20 @@
         <w:t>El sistema debe permitir el ingreso de vehículos con su patente, modelo, marca, agencia a la cual pertenece, garaje donde se guarda, km totales y precio unitario por alquiler del mismo.</w:t>
       </w:r>
     </w:p>
-    <w:p>
-      <w:pPr>
-        <w:pStyle w:val="Prrafodelista"/>
-        <w:numPr>
-          <w:ilvl w:val="0"/>
-          <w:numId w:val="2"/>
-        </w:numPr>
-      </w:pPr>
+    <w:p/>
+    <w:p/>
+    <w:p/>
+    <w:p>
+      <w:pPr>
+        <w:ind w:left="360"/>
+      </w:pPr>
+    </w:p>
+    <w:p/>
+    <w:p/>
+    <w:p>
       <w:bookmarkStart w:id="4" w:name="_GoBack"/>
       <w:bookmarkEnd w:id="4"/>
     </w:p>
-    <w:p/>
-    <w:p/>
-    <w:p>
-      <w:pPr>
-        <w:ind w:left="360"/>
-      </w:pPr>
-    </w:p>
-    <w:p/>
-    <w:p/>
-    <w:p/>
     <w:sectPr>
       <w:headerReference w:type="default" r:id="rId8"/>
       <w:footerReference w:type="default" r:id="rId9"/>
@@ -926,6 +918,7 @@
     <w:r>
       <w:rPr>
         <w:noProof/>
+        <w:lang w:eastAsia="es-AR"/>
       </w:rPr>
       <mc:AlternateContent>
         <mc:Choice Requires="wps">
@@ -1001,6 +994,7 @@
                             <w:dataBinding w:prefixMappings="xmlns:ns0='http://purl.org/dc/elements/1.1/' xmlns:ns1='http://schemas.openxmlformats.org/package/2006/metadata/core-properties' " w:xpath="/ns1:coreProperties[1]/ns0:title[1]" w:storeItemID="{6C3C8BC8-F283-45AE-878A-BAB7291924A1}"/>
                             <w:text/>
                           </w:sdtPr>
+                          <w:sdtEndPr/>
                           <w:sdtContent>
                             <w:p>
                               <w:pPr>
@@ -2121,7 +2115,7 @@
 </file>
 
 <file path=customXml/itemProps1.xml><?xml version="1.0" encoding="utf-8"?>
-<ds:datastoreItem xmlns:ds="http://schemas.openxmlformats.org/officeDocument/2006/customXml" ds:itemID="{A4D6967E-94A2-4B50-ADE7-8D663A2A3879}">
+<ds:datastoreItem xmlns:ds="http://schemas.openxmlformats.org/officeDocument/2006/customXml" ds:itemID="{CC9E8BCD-2509-4A14-A5CD-EFA2D5E100F4}">
   <ds:schemaRefs>
     <ds:schemaRef ds:uri="http://schemas.openxmlformats.org/officeDocument/2006/bibliography"/>
   </ds:schemaRefs>

</xml_diff>

<commit_message>
docs: (requisitos funcionales actualizados)
</commit_message>
<xml_diff>
--- a/req/requerimientos.docx
+++ b/req/requerimientos.docx
@@ -626,8 +626,21 @@
           <w:numId w:val="2"/>
         </w:numPr>
       </w:pPr>
-      <w:r>
-        <w:t>El sistema debe permitir el ingreso de clientes por su tipo de documento, número de documento, nombre, apellido, fecha de nacimiento, email, teléfono y medios de pago utilizados.</w:t>
+      <w:bookmarkStart w:id="4" w:name="_GoBack"/>
+      <w:r>
+        <w:t xml:space="preserve">El sistema debe permitir el ingreso de clientes por su tipo de documento, número de documento, nombre, apellido, fecha </w:t>
+      </w:r>
+      <w:r>
+        <w:t>de nacimiento, email, teléfono,</w:t>
+      </w:r>
+      <w:r>
+        <w:t xml:space="preserve"> medios de pago utilizados</w:t>
+      </w:r>
+      <w:r>
+        <w:t xml:space="preserve"> y estado</w:t>
+      </w:r>
+      <w:r>
+        <w:t>.</w:t>
       </w:r>
     </w:p>
     <w:p>
@@ -639,7 +652,13 @@
         </w:numPr>
       </w:pPr>
       <w:r>
-        <w:t>El sistema debe permitir eliminar uno o varios clientes a partir de su tipo y número de documento.</w:t>
+        <w:t xml:space="preserve">El sistema debe permitir </w:t>
+      </w:r>
+      <w:r>
+        <w:t>dar de baja</w:t>
+      </w:r>
+      <w:r>
+        <w:t xml:space="preserve"> uno o varios clientes a partir de su tipo y número de documento.</w:t>
       </w:r>
     </w:p>
     <w:p>
@@ -675,7 +694,25 @@
         </w:numPr>
       </w:pPr>
       <w:r>
-        <w:t>El sistema debe permitir el registro de un alquiler con el número de alquiler, tipo y número de documento del cliente, la fecha del alquiler, el o los vehículos asignados y el monto total.</w:t>
+        <w:t xml:space="preserve">El sistema debe permitir el registro de un alquiler con el número de alquiler, tipo y número de documento del cliente, la fecha del alquiler, el o los </w:t>
+      </w:r>
+      <w:r>
+        <w:t xml:space="preserve">tipos de </w:t>
+      </w:r>
+      <w:r>
+        <w:t>veh</w:t>
+      </w:r>
+      <w:r>
+        <w:t>ículos asignados y el estado de</w:t>
+      </w:r>
+      <w:r>
+        <w:t>l</w:t>
+      </w:r>
+      <w:r>
+        <w:t xml:space="preserve"> alquiler</w:t>
+      </w:r>
+      <w:r>
+        <w:t>.</w:t>
       </w:r>
     </w:p>
     <w:p>
@@ -687,12 +724,136 @@
         </w:numPr>
       </w:pPr>
       <w:r>
-        <w:t>El sistema debe permitir el ingreso de vehículos con su patente, modelo, marca, agencia a la cual pertenece, garaje donde se guarda, km totales y precio unitario por alquiler del mismo.</w:t>
-      </w:r>
-    </w:p>
-    <w:p/>
-    <w:p/>
-    <w:p/>
+        <w:t>El sistema debe permitir el ingreso de vehículos con su patente, modelo, marca, agencia a la cual pertenece, garaje dond</w:t>
+      </w:r>
+      <w:r>
+        <w:t>e se guarda, km totales</w:t>
+      </w:r>
+      <w:r>
+        <w:t>.</w:t>
+      </w:r>
+    </w:p>
+    <w:p>
+      <w:pPr>
+        <w:pStyle w:val="Prrafodelista"/>
+        <w:numPr>
+          <w:ilvl w:val="0"/>
+          <w:numId w:val="2"/>
+        </w:numPr>
+      </w:pPr>
+      <w:r>
+        <w:t>El sistema debe permitir el pago del alquiler por diferentes medios de pago, (tarjetas de crédito, débito,  transferencia a través de las billeteras más utilizadas).</w:t>
+      </w:r>
+    </w:p>
+    <w:p>
+      <w:pPr>
+        <w:pStyle w:val="Prrafodelista"/>
+        <w:numPr>
+          <w:ilvl w:val="0"/>
+          <w:numId w:val="2"/>
+        </w:numPr>
+      </w:pPr>
+      <w:r>
+        <w:t>El sistema debe crear y registrar facturas por cada uno de los alquileres con los siguientes datos: Código de factura (F000000000), fecha de emisión, y monto total del alquiler en cuestión.</w:t>
+      </w:r>
+    </w:p>
+    <w:p>
+      <w:pPr>
+        <w:pStyle w:val="Prrafodelista"/>
+        <w:numPr>
+          <w:ilvl w:val="0"/>
+          <w:numId w:val="2"/>
+        </w:numPr>
+      </w:pPr>
+      <w:r>
+        <w:t xml:space="preserve">El sistema debe registrar adicionales a los clientes que incumplen las políticas del negocio con los siguientes datos: Número del Adicional, factura, monto y una descripción del problema. </w:t>
+      </w:r>
+    </w:p>
+    <w:p>
+      <w:pPr>
+        <w:pStyle w:val="Prrafodelista"/>
+        <w:numPr>
+          <w:ilvl w:val="0"/>
+          <w:numId w:val="2"/>
+        </w:numPr>
+      </w:pPr>
+      <w:r>
+        <w:t xml:space="preserve">El sistema debe actualizar el estado de los clientes según </w:t>
+      </w:r>
+      <w:r>
+        <w:t>su participación con el sistema, los clientes ACTIVOS se les asignará el número 1, los clientes DEUDORES el número 2 y los clientes que se dieron de BAJA el número 3,  este último si no tiene deudas con la empresa.</w:t>
+      </w:r>
+    </w:p>
+    <w:p>
+      <w:pPr>
+        <w:pStyle w:val="Prrafodelista"/>
+        <w:numPr>
+          <w:ilvl w:val="0"/>
+          <w:numId w:val="2"/>
+        </w:numPr>
+      </w:pPr>
+      <w:r>
+        <w:t>El sistema debe permitir el registro de empleados a través de su legajo, nombre, apellido, email y agencia en la que trabajan.</w:t>
+      </w:r>
+    </w:p>
+    <w:p>
+      <w:pPr>
+        <w:pStyle w:val="Prrafodelista"/>
+        <w:numPr>
+          <w:ilvl w:val="0"/>
+          <w:numId w:val="2"/>
+        </w:numPr>
+      </w:pPr>
+      <w:r>
+        <w:t>El sistema debe permitir a los empleados registrar las entregas de los vehículos a los clientes con los siguientes datos: Número de entrega, alquiler, cliente, empleado que realiza la entrega, fecha, tipo</w:t>
+      </w:r>
+      <w:r>
+        <w:t>s de vehí</w:t>
+      </w:r>
+      <w:r>
+        <w:t>culo</w:t>
+      </w:r>
+      <w:r>
+        <w:t>s y</w:t>
+      </w:r>
+      <w:r>
+        <w:t xml:space="preserve"> patente</w:t>
+      </w:r>
+      <w:r>
+        <w:t>s</w:t>
+      </w:r>
+      <w:r>
+        <w:t>.</w:t>
+      </w:r>
+    </w:p>
+    <w:p>
+      <w:pPr>
+        <w:pStyle w:val="Prrafodelista"/>
+        <w:numPr>
+          <w:ilvl w:val="0"/>
+          <w:numId w:val="2"/>
+        </w:numPr>
+      </w:pPr>
+      <w:r>
+        <w:t>El sistema debe registrar la devolución de los vehículos alquilados</w:t>
+      </w:r>
+      <w:r>
+        <w:t xml:space="preserve"> a través de la fecha de devolución asociada a la entrega de los vehículos implicados.</w:t>
+      </w:r>
+    </w:p>
+    <w:p>
+      <w:pPr>
+        <w:pStyle w:val="Prrafodelista"/>
+        <w:numPr>
+          <w:ilvl w:val="0"/>
+          <w:numId w:val="2"/>
+        </w:numPr>
+      </w:pPr>
+      <w:r>
+        <w:t>El sistema debe actualizar el estado del cliente, del alquiler y de la entrega de vehículos una vez que cliente los devuelva.</w:t>
+      </w:r>
+    </w:p>
+    <w:bookmarkEnd w:id="4"/>
     <w:p>
       <w:pPr>
         <w:ind w:left="360"/>
@@ -700,10 +861,15 @@
     </w:p>
     <w:p/>
     <w:p/>
-    <w:p>
-      <w:bookmarkStart w:id="4" w:name="_GoBack"/>
-      <w:bookmarkEnd w:id="4"/>
-    </w:p>
+    <w:p/>
+    <w:p>
+      <w:pPr>
+        <w:ind w:left="360"/>
+      </w:pPr>
+    </w:p>
+    <w:p/>
+    <w:p/>
+    <w:p/>
     <w:sectPr>
       <w:headerReference w:type="default" r:id="rId8"/>
       <w:footerReference w:type="default" r:id="rId9"/>
@@ -814,7 +980,7 @@
         <w:szCs w:val="24"/>
         <w:lang w:val="es-ES"/>
       </w:rPr>
-      <w:t>3</w:t>
+      <w:t>4</w:t>
     </w:r>
     <w:r>
       <w:rPr>
@@ -865,7 +1031,7 @@
         <w:szCs w:val="24"/>
         <w:lang w:val="es-ES"/>
       </w:rPr>
-      <w:t>3</w:t>
+      <w:t>4</w:t>
     </w:r>
     <w:r>
       <w:rPr>
@@ -994,7 +1160,6 @@
                             <w:dataBinding w:prefixMappings="xmlns:ns0='http://purl.org/dc/elements/1.1/' xmlns:ns1='http://schemas.openxmlformats.org/package/2006/metadata/core-properties' " w:xpath="/ns1:coreProperties[1]/ns0:title[1]" w:storeItemID="{6C3C8BC8-F283-45AE-878A-BAB7291924A1}"/>
                             <w:text/>
                           </w:sdtPr>
-                          <w:sdtEndPr/>
                           <w:sdtContent>
                             <w:p>
                               <w:pPr>
@@ -2115,7 +2280,7 @@
 </file>
 
 <file path=customXml/itemProps1.xml><?xml version="1.0" encoding="utf-8"?>
-<ds:datastoreItem xmlns:ds="http://schemas.openxmlformats.org/officeDocument/2006/customXml" ds:itemID="{CC9E8BCD-2509-4A14-A5CD-EFA2D5E100F4}">
+<ds:datastoreItem xmlns:ds="http://schemas.openxmlformats.org/officeDocument/2006/customXml" ds:itemID="{53741D18-4C4D-427A-AC05-CAD8EF4913B7}">
   <ds:schemaRefs>
     <ds:schemaRef ds:uri="http://schemas.openxmlformats.org/officeDocument/2006/bibliography"/>
   </ds:schemaRefs>

</xml_diff>